<commit_message>
Added some new resources
</commit_message>
<xml_diff>
--- a/Research/Links.docx
+++ b/Research/Links.docx
@@ -3,12 +3,37 @@
 <w:document xmlns:wpc="http://schemas.microsoft.com/office/word/2010/wordprocessingCanvas" xmlns:cx="http://schemas.microsoft.com/office/drawing/2014/chartex" xmlns:cx1="http://schemas.microsoft.com/office/drawing/2015/9/8/chartex" xmlns:cx2="http://schemas.microsoft.com/office/drawing/2015/10/21/chartex" xmlns:cx3="http://schemas.microsoft.com/office/drawing/2016/5/9/chartex" xmlns:cx4="http://schemas.microsoft.com/office/drawing/2016/5/10/chartex" xmlns:cx5="http://schemas.microsoft.com/office/drawing/2016/5/11/chartex" xmlns:cx6="http://schemas.microsoft.com/office/drawing/2016/5/12/chartex" xmlns:cx7="http://schemas.microsoft.com/office/drawing/2016/5/13/chartex" xmlns:cx8="http://schemas.microsoft.com/office/drawing/2016/5/14/chartex" xmlns:mc="http://schemas.openxmlformats.org/markup-compatibility/2006" xmlns:aink="http://schemas.microsoft.com/office/drawing/2016/ink" xmlns:am3d="http://schemas.microsoft.com/office/drawing/2017/model3d" xmlns:o="urn:schemas-microsoft-com:office:office" xmlns:r="http://schemas.openxmlformats.org/officeDocument/2006/relationships" xmlns:m="http://schemas.openxmlformats.org/officeDocument/2006/math" xmlns:v="urn:schemas-microsoft-com:vml" xmlns:wp14="http://schemas.microsoft.com/office/word/2010/wordprocessingDrawing" xmlns:wp="http://schemas.openxmlformats.org/drawingml/2006/wordprocessingDrawing" xmlns:w10="urn:schemas-microsoft-com:office:word" xmlns:w="http://schemas.openxmlformats.org/wordprocessingml/2006/main" xmlns:w14="http://schemas.microsoft.com/office/word/2010/wordml" xmlns:w15="http://schemas.microsoft.com/office/word/2012/wordml" xmlns:w16cid="http://schemas.microsoft.com/office/word/2016/wordml/cid" xmlns:w16se="http://schemas.microsoft.com/office/word/2015/wordml/symex" xmlns:wpg="http://schemas.microsoft.com/office/word/2010/wordprocessingGroup" xmlns:wpi="http://schemas.microsoft.com/office/word/2010/wordprocessingInk" xmlns:wne="http://schemas.microsoft.com/office/word/2006/wordml" xmlns:wps="http://schemas.microsoft.com/office/word/2010/wordprocessingShape" mc:Ignorable="w14 w15 w16se w16cid wp14">
   <w:body>
     <w:p>
+      <w:pPr>
+        <w:rPr>
+          <w:rStyle w:val="Hyperlink"/>
+        </w:rPr>
+      </w:pPr>
       <w:hyperlink r:id="rId4" w:history="1">
         <w:r>
           <w:rPr>
             <w:rStyle w:val="Hyperlink"/>
           </w:rPr>
           <w:t>Monocular SLAM</w:t>
+        </w:r>
+      </w:hyperlink>
+    </w:p>
+    <w:p>
+      <w:hyperlink r:id="rId5" w:history="1">
+        <w:r>
+          <w:rPr>
+            <w:rStyle w:val="Hyperlink"/>
+          </w:rPr>
+          <w:t>LSD SLAM Homepage</w:t>
+        </w:r>
+      </w:hyperlink>
+    </w:p>
+    <w:p>
+      <w:hyperlink r:id="rId6" w:history="1">
+        <w:r>
+          <w:rPr>
+            <w:rStyle w:val="Hyperlink"/>
+          </w:rPr>
+          <w:t>IMU SLAM</w:t>
         </w:r>
       </w:hyperlink>
       <w:bookmarkStart w:id="0" w:name="_GoBack"/>
@@ -472,6 +497,18 @@
       <w:shd w:val="clear" w:color="auto" w:fill="E1DFDD"/>
     </w:rPr>
   </w:style>
+  <w:style w:type="character" w:styleId="FollowedHyperlink">
+    <w:name w:val="FollowedHyperlink"/>
+    <w:basedOn w:val="DefaultParagraphFont"/>
+    <w:uiPriority w:val="99"/>
+    <w:semiHidden/>
+    <w:unhideWhenUsed/>
+    <w:rsid w:val="00C1497D"/>
+    <w:rPr>
+      <w:color w:val="954F72" w:themeColor="followedHyperlink"/>
+      <w:u w:val="single"/>
+    </w:rPr>
+  </w:style>
 </w:styles>
 </file>
 

</xml_diff>

<commit_message>
added link to orbslam github
</commit_message>
<xml_diff>
--- a/Research/Links.docx
+++ b/Research/Links.docx
@@ -8,17 +8,39 @@
           <w:rStyle w:val="Hyperlink"/>
         </w:rPr>
       </w:pPr>
-      <w:hyperlink r:id="rId4" w:history="1">
-        <w:r>
-          <w:rPr>
-            <w:rStyle w:val="Hyperlink"/>
-          </w:rPr>
-          <w:t>Monocular SLAM</w:t>
-        </w:r>
-      </w:hyperlink>
+      <w:r>
+        <w:rPr>
+          <w:rStyle w:val="Hyperlink"/>
+        </w:rPr>
+        <w:fldChar w:fldCharType="begin"/>
+      </w:r>
+      <w:r>
+        <w:rPr>
+          <w:rStyle w:val="Hyperlink"/>
+        </w:rPr>
+        <w:instrText xml:space="preserve"> HYPERLINK "https://www.doc.ic.ac.uk/~ab9515/introductiontomonocular.html" </w:instrText>
+      </w:r>
+      <w:r>
+        <w:rPr>
+          <w:rStyle w:val="Hyperlink"/>
+        </w:rPr>
+        <w:fldChar w:fldCharType="separate"/>
+      </w:r>
+      <w:r>
+        <w:rPr>
+          <w:rStyle w:val="Hyperlink"/>
+        </w:rPr>
+        <w:t>Monocular SLAM</w:t>
+      </w:r>
+      <w:r>
+        <w:rPr>
+          <w:rStyle w:val="Hyperlink"/>
+        </w:rPr>
+        <w:fldChar w:fldCharType="end"/>
+      </w:r>
     </w:p>
     <w:p>
-      <w:hyperlink r:id="rId5" w:history="1">
+      <w:hyperlink r:id="rId4" w:history="1">
         <w:r>
           <w:rPr>
             <w:rStyle w:val="Hyperlink"/>
@@ -28,7 +50,12 @@
       </w:hyperlink>
     </w:p>
     <w:p>
-      <w:hyperlink r:id="rId6" w:history="1">
+      <w:pPr>
+        <w:rPr>
+          <w:rStyle w:val="Hyperlink"/>
+        </w:rPr>
+      </w:pPr>
+      <w:hyperlink r:id="rId5" w:history="1">
         <w:r>
           <w:rPr>
             <w:rStyle w:val="Hyperlink"/>
@@ -38,6 +65,24 @@
       </w:hyperlink>
       <w:bookmarkStart w:id="0" w:name="_GoBack"/>
       <w:bookmarkEnd w:id="0"/>
+    </w:p>
+    <w:p>
+      <w:hyperlink r:id="rId6" w:history="1">
+        <w:r>
+          <w:rPr>
+            <w:rStyle w:val="Hyperlink"/>
+          </w:rPr>
+          <w:t xml:space="preserve">Orb2 </w:t>
+        </w:r>
+        <w:proofErr w:type="spellStart"/>
+        <w:r>
+          <w:rPr>
+            <w:rStyle w:val="Hyperlink"/>
+          </w:rPr>
+          <w:t>Github</w:t>
+        </w:r>
+        <w:proofErr w:type="spellEnd"/>
+      </w:hyperlink>
     </w:p>
     <w:sectPr>
       <w:pgSz w:w="12240" w:h="15840"/>

</xml_diff>

<commit_message>
Taking notes on bundle adjustment
</commit_message>
<xml_diff>
--- a/Research/Links.docx
+++ b/Research/Links.docx
@@ -88,6 +88,11 @@
       </w:hyperlink>
     </w:p>
     <w:p>
+      <w:pPr>
+        <w:rPr>
+          <w:rStyle w:val="Hyperlink"/>
+        </w:rPr>
+      </w:pPr>
       <w:hyperlink r:id="rId7" w:history="1">
         <w:proofErr w:type="spellStart"/>
         <w:r>
@@ -111,6 +116,16 @@
           <w:t>Ebook</w:t>
         </w:r>
         <w:proofErr w:type="spellEnd"/>
+      </w:hyperlink>
+    </w:p>
+    <w:p>
+      <w:hyperlink r:id="rId8" w:history="1">
+        <w:r>
+          <w:rPr>
+            <w:rStyle w:val="Hyperlink"/>
+          </w:rPr>
+          <w:t>YouTube Channel with Relevant Videos</w:t>
+        </w:r>
       </w:hyperlink>
       <w:bookmarkStart w:id="0" w:name="_GoBack"/>
       <w:bookmarkEnd w:id="0"/>

</xml_diff>

<commit_message>
added really good intro video I found
</commit_message>
<xml_diff>
--- a/Research/Links.docx
+++ b/Research/Links.docx
@@ -18,7 +18,12 @@
         <w:rPr>
           <w:rStyle w:val="Hyperlink"/>
         </w:rPr>
-        <w:instrText xml:space="preserve"> HYPERLINK "https://www.doc.ic.ac.uk/~ab9515/introductiontomonocular.html" </w:instrText>
+        <w:instrText xml:space="preserve"> HYPERLINK "https://www.youtube.com/watch?v=3s3W3EOFBY4" </w:instrText>
+      </w:r>
+      <w:r>
+        <w:rPr>
+          <w:rStyle w:val="Hyperlink"/>
+        </w:rPr>
       </w:r>
       <w:r>
         <w:rPr>
@@ -30,7 +35,7 @@
         <w:rPr>
           <w:rStyle w:val="Hyperlink"/>
         </w:rPr>
-        <w:t>Monocular SLAM</w:t>
+        <w:t>WATCH THIS ONE (awesome SLAM intro by Brown University Student</w:t>
       </w:r>
       <w:r>
         <w:rPr>
@@ -38,9 +43,32 @@
         </w:rPr>
         <w:fldChar w:fldCharType="end"/>
       </w:r>
+      <w:r>
+        <w:rPr>
+          <w:rStyle w:val="Hyperlink"/>
+        </w:rPr>
+        <w:t>)</w:t>
+      </w:r>
+      <w:bookmarkStart w:id="0" w:name="_GoBack"/>
+      <w:bookmarkEnd w:id="0"/>
     </w:p>
     <w:p>
+      <w:pPr>
+        <w:rPr>
+          <w:rStyle w:val="Hyperlink"/>
+        </w:rPr>
+      </w:pPr>
       <w:hyperlink r:id="rId4" w:history="1">
+        <w:r>
+          <w:rPr>
+            <w:rStyle w:val="Hyperlink"/>
+          </w:rPr>
+          <w:t>Monocular SLAM</w:t>
+        </w:r>
+      </w:hyperlink>
+    </w:p>
+    <w:p>
+      <w:hyperlink r:id="rId5" w:history="1">
         <w:r>
           <w:rPr>
             <w:rStyle w:val="Hyperlink"/>
@@ -55,7 +83,7 @@
           <w:rStyle w:val="Hyperlink"/>
         </w:rPr>
       </w:pPr>
-      <w:hyperlink r:id="rId5" w:history="1">
+      <w:hyperlink r:id="rId6" w:history="1">
         <w:r>
           <w:rPr>
             <w:rStyle w:val="Hyperlink"/>
@@ -70,7 +98,7 @@
           <w:rStyle w:val="Hyperlink"/>
         </w:rPr>
       </w:pPr>
-      <w:hyperlink r:id="rId6" w:history="1">
+      <w:hyperlink r:id="rId7" w:history="1">
         <w:r>
           <w:rPr>
             <w:rStyle w:val="Hyperlink"/>
@@ -93,7 +121,7 @@
           <w:rStyle w:val="Hyperlink"/>
         </w:rPr>
       </w:pPr>
-      <w:hyperlink r:id="rId7" w:history="1">
+      <w:hyperlink r:id="rId8" w:history="1">
         <w:proofErr w:type="spellStart"/>
         <w:r>
           <w:rPr>
@@ -119,7 +147,7 @@
       </w:hyperlink>
     </w:p>
     <w:p>
-      <w:hyperlink r:id="rId8" w:history="1">
+      <w:hyperlink r:id="rId9" w:history="1">
         <w:r>
           <w:rPr>
             <w:rStyle w:val="Hyperlink"/>
@@ -127,8 +155,6 @@
           <w:t>YouTube Channel with Relevant Videos</w:t>
         </w:r>
       </w:hyperlink>
-      <w:bookmarkStart w:id="0" w:name="_GoBack"/>
-      <w:bookmarkEnd w:id="0"/>
     </w:p>
     <w:sectPr>
       <w:pgSz w:w="12240" w:h="15840"/>

</xml_diff>

<commit_message>
added link to orb2 vs lsd medium article
</commit_message>
<xml_diff>
--- a/Research/Links.docx
+++ b/Research/Links.docx
@@ -19,11 +19,6 @@
           <w:rStyle w:val="Hyperlink"/>
         </w:rPr>
         <w:instrText xml:space="preserve"> HYPERLINK "https://www.youtube.com/watch?v=IBtC6iBlWBg" </w:instrText>
-      </w:r>
-      <w:r>
-        <w:rPr>
-          <w:rStyle w:val="Hyperlink"/>
-        </w:rPr>
       </w:r>
       <w:r>
         <w:rPr>
@@ -64,8 +59,6 @@
         </w:rPr>
         <w:t>)</w:t>
       </w:r>
-      <w:bookmarkStart w:id="0" w:name="_GoBack"/>
-      <w:bookmarkEnd w:id="0"/>
     </w:p>
     <w:p>
       <w:pPr>
@@ -114,29 +107,6 @@
         </w:rPr>
       </w:pPr>
       <w:hyperlink r:id="rId10" w:history="1">
-        <w:r>
-          <w:rPr>
-            <w:rStyle w:val="Hyperlink"/>
-          </w:rPr>
-          <w:t xml:space="preserve">Orb2 </w:t>
-        </w:r>
-        <w:proofErr w:type="spellStart"/>
-        <w:r>
-          <w:rPr>
-            <w:rStyle w:val="Hyperlink"/>
-          </w:rPr>
-          <w:t>Github</w:t>
-        </w:r>
-        <w:proofErr w:type="spellEnd"/>
-      </w:hyperlink>
-    </w:p>
-    <w:p>
-      <w:pPr>
-        <w:rPr>
-          <w:rStyle w:val="Hyperlink"/>
-        </w:rPr>
-      </w:pPr>
-      <w:hyperlink r:id="rId11" w:history="1">
         <w:proofErr w:type="spellStart"/>
         <w:r>
           <w:rPr>
@@ -162,7 +132,12 @@
       </w:hyperlink>
     </w:p>
     <w:p>
-      <w:hyperlink r:id="rId12" w:history="1">
+      <w:pPr>
+        <w:rPr>
+          <w:rStyle w:val="Hyperlink"/>
+        </w:rPr>
+      </w:pPr>
+      <w:hyperlink r:id="rId11" w:history="1">
         <w:r>
           <w:rPr>
             <w:rStyle w:val="Hyperlink"/>
@@ -170,6 +145,18 @@
           <w:t>YouTube Channel with Relevant Videos</w:t>
         </w:r>
       </w:hyperlink>
+    </w:p>
+    <w:p>
+      <w:hyperlink r:id="rId12" w:history="1">
+        <w:r>
+          <w:rPr>
+            <w:rStyle w:val="Hyperlink"/>
+          </w:rPr>
+          <w:t>Orb2 vs LSD-SLAM</w:t>
+        </w:r>
+      </w:hyperlink>
+      <w:bookmarkStart w:id="0" w:name="_GoBack"/>
+      <w:bookmarkEnd w:id="0"/>
     </w:p>
     <w:sectPr>
       <w:pgSz w:w="12240" w:h="15840"/>

</xml_diff>